<commit_message>
added phoneio method to hamed document
</commit_message>
<xml_diff>
--- a/phase_one_documents/Hamed_research/constraints.docx
+++ b/phase_one_documents/Hamed_research/constraints.docx
@@ -39,20 +39,12 @@
           <w:lang w:val="en-US"/>
         </w:rPr>
       </w:pPr>
-    </w:p>
-    <w:p>
-      <w:pPr>
-        <w:rPr>
-          <w:rFonts w:hint="default"/>
-          <w:lang w:val="en-US"/>
-        </w:rPr>
-      </w:pPr>
       <w:r>
         <w:rPr>
           <w:rFonts w:hint="default"/>
           <w:lang w:val="en-US"/>
         </w:rPr>
-        <w:t>Cross platform development:</w:t>
+        <w:t>However: https://developer.android.com/reference/android/accessibilityservice/package-summary</w:t>
       </w:r>
     </w:p>
     <w:p>
@@ -62,46 +54,84 @@
           <w:lang w:val="en-US"/>
         </w:rPr>
       </w:pPr>
-    </w:p>
-    <w:p>
-      <w:pPr>
-        <w:rPr>
-          <w:rFonts w:hint="default"/>
-          <w:lang w:val="en-US"/>
-        </w:rPr>
-      </w:pPr>
       <w:r>
         <w:rPr>
           <w:rFonts w:hint="default"/>
           <w:lang w:val="en-US"/>
         </w:rPr>
-        <w:t>Assuming we’re using java, we can just write everything in java</w:t>
-      </w:r>
-    </w:p>
-    <w:p>
-      <w:pPr>
-        <w:rPr>
-          <w:rFonts w:hint="default"/>
-          <w:lang w:val="en-US"/>
-        </w:rPr>
-      </w:pPr>
-    </w:p>
-    <w:p>
-      <w:pPr>
-        <w:rPr>
-          <w:rFonts w:hint="default"/>
-          <w:lang w:val="en-US"/>
-        </w:rPr>
-      </w:pPr>
-      <w:r>
-        <w:rPr>
-          <w:rFonts w:hint="default"/>
-          <w:lang w:val="en-US"/>
-        </w:rPr>
-        <w:t>Except the parts where we interface with the device’s inputs and main(), android applications don’t have a main().</w:t>
+        <w:t>This is a testing library from the standard python, it allows you to do things like simulate touch.</w:t>
       </w:r>
       <w:bookmarkStart w:id="0" w:name="_GoBack"/>
       <w:bookmarkEnd w:id="0"/>
+    </w:p>
+    <w:p>
+      <w:pPr>
+        <w:rPr>
+          <w:rFonts w:hint="default"/>
+          <w:lang w:val="en-US"/>
+        </w:rPr>
+      </w:pPr>
+    </w:p>
+    <w:p>
+      <w:pPr>
+        <w:rPr>
+          <w:rFonts w:hint="default"/>
+          <w:lang w:val="en-US"/>
+        </w:rPr>
+      </w:pPr>
+      <w:r>
+        <w:rPr>
+          <w:rFonts w:hint="default"/>
+          <w:lang w:val="en-US"/>
+        </w:rPr>
+        <w:t>Cross platform development:</w:t>
+      </w:r>
+    </w:p>
+    <w:p>
+      <w:pPr>
+        <w:rPr>
+          <w:rFonts w:hint="default"/>
+          <w:lang w:val="en-US"/>
+        </w:rPr>
+      </w:pPr>
+    </w:p>
+    <w:p>
+      <w:pPr>
+        <w:rPr>
+          <w:rFonts w:hint="default"/>
+          <w:lang w:val="en-US"/>
+        </w:rPr>
+      </w:pPr>
+      <w:r>
+        <w:rPr>
+          <w:rFonts w:hint="default"/>
+          <w:lang w:val="en-US"/>
+        </w:rPr>
+        <w:t>Kotlin is a language explicitly made to be cross platform</w:t>
+      </w:r>
+    </w:p>
+    <w:p>
+      <w:pPr>
+        <w:rPr>
+          <w:rFonts w:hint="default"/>
+          <w:lang w:val="en-US"/>
+        </w:rPr>
+      </w:pPr>
+    </w:p>
+    <w:p>
+      <w:pPr>
+        <w:rPr>
+          <w:rFonts w:hint="default"/>
+          <w:lang w:val="en-US"/>
+        </w:rPr>
+      </w:pPr>
+      <w:r>
+        <w:rPr>
+          <w:rFonts w:hint="default"/>
+          <w:lang w:val="en-US"/>
+        </w:rPr>
+        <w:t>Except the parts where we interface with the device’s inputs and main(), android applications don’t have a main().</w:t>
+      </w:r>
     </w:p>
     <w:sectPr>
       <w:pgSz w:w="11906" w:h="16838"/>

</xml_diff>